<commit_message>
update documentation and finish coverpage
</commit_message>
<xml_diff>
--- a/Cover Pages/medibooki cover page 3supervisors.docx
+++ b/Cover Pages/medibooki cover page 3supervisors.docx
@@ -387,9 +387,6 @@
         <w:jc w:val="center"/>
       </w:pPr>
       <w:r>
-        <w:t xml:space="preserve">[ </w:t>
-      </w:r>
-      <w:r>
         <w:rPr>
           <w:rFonts w:asciiTheme="majorBidi" w:hAnsiTheme="majorBidi" w:cstheme="majorBidi"/>
         </w:rPr>
@@ -412,7 +409,6 @@
       <w:r>
         <w:t xml:space="preserve"> </w:t>
       </w:r>
-      <w:proofErr w:type="gramStart"/>
       <w:r>
         <w:t xml:space="preserve">( </w:t>
       </w:r>
@@ -420,17 +416,56 @@
         <w:rPr>
           <w:rFonts w:asciiTheme="majorBidi" w:hAnsiTheme="majorBidi" w:cstheme="majorBidi"/>
         </w:rPr>
-        <w:t>20201871</w:t>
-      </w:r>
-      <w:proofErr w:type="gramEnd"/>
+        <w:t xml:space="preserve">20201871 </w:t>
+      </w:r>
+      <w:r>
+        <w:t>)</w:t>
+      </w:r>
+    </w:p>
+    <w:p>
+      <w:pPr>
+        <w:spacing w:line="240" w:lineRule="auto"/>
+        <w:jc w:val="center"/>
+      </w:pPr>
+      <w:proofErr w:type="spellStart"/>
       <w:r>
         <w:rPr>
           <w:rFonts w:asciiTheme="majorBidi" w:hAnsiTheme="majorBidi" w:cstheme="majorBidi"/>
         </w:rPr>
-        <w:t xml:space="preserve"> </w:t>
-      </w:r>
-      <w:r>
-        <w:t>) ]</w:t>
+        <w:t>Assem</w:t>
+      </w:r>
+      <w:proofErr w:type="spellEnd"/>
+      <w:r>
+        <w:rPr>
+          <w:rFonts w:asciiTheme="majorBidi" w:hAnsiTheme="majorBidi" w:cstheme="majorBidi"/>
+        </w:rPr>
+        <w:t xml:space="preserve"> Mohamed </w:t>
+      </w:r>
+      <w:proofErr w:type="spellStart"/>
+      <w:r>
+        <w:rPr>
+          <w:rFonts w:asciiTheme="majorBidi" w:hAnsiTheme="majorBidi" w:cstheme="majorBidi"/>
+        </w:rPr>
+        <w:t>AhmedSamy</w:t>
+      </w:r>
+      <w:proofErr w:type="spellEnd"/>
+      <w:r>
+        <w:rPr>
+          <w:rFonts w:asciiTheme="majorBidi" w:hAnsiTheme="majorBidi" w:cstheme="majorBidi"/>
+        </w:rPr>
+        <w:t xml:space="preserve"> Mohamed</w:t>
+      </w:r>
+      <w:r>
+        <w:t xml:space="preserve"> ( </w:t>
+      </w:r>
+      <w:r>
+        <w:rPr>
+          <w:rFonts w:asciiTheme="majorBidi" w:hAnsiTheme="majorBidi" w:cstheme="majorBidi"/>
+        </w:rPr>
+        <w:t>20201836</w:t>
+      </w:r>
+      <w:r>
+        <w:t xml:space="preserve"> )</w:t>
       </w:r>
     </w:p>
     <w:p>
@@ -439,200 +474,102 @@
         <w:jc w:val="center"/>
       </w:pPr>
       <w:r>
-        <w:t xml:space="preserve">[ </w:t>
-      </w:r>
+        <w:rPr>
+          <w:rFonts w:asciiTheme="majorBidi" w:hAnsiTheme="majorBidi" w:cstheme="majorBidi"/>
+        </w:rPr>
+        <w:t>Pola Osama Aziz</w:t>
+      </w:r>
+      <w:r>
+        <w:t xml:space="preserve"> ( </w:t>
+      </w:r>
+      <w:r>
+        <w:rPr>
+          <w:rFonts w:asciiTheme="majorBidi" w:hAnsiTheme="majorBidi" w:cstheme="majorBidi"/>
+        </w:rPr>
+        <w:t>20201823</w:t>
+      </w:r>
+      <w:r>
+        <w:t xml:space="preserve"> )</w:t>
+      </w:r>
+    </w:p>
+    <w:p>
+      <w:pPr>
+        <w:spacing w:line="240" w:lineRule="auto"/>
+        <w:jc w:val="center"/>
+      </w:pPr>
+      <w:r>
+        <w:rPr>
+          <w:rFonts w:asciiTheme="majorBidi" w:hAnsiTheme="majorBidi" w:cstheme="majorBidi"/>
+        </w:rPr>
+        <w:t>Ahmed Salah Mohammed</w:t>
+      </w:r>
+      <w:r>
+        <w:t xml:space="preserve"> ( </w:t>
+      </w:r>
+      <w:r>
+        <w:rPr>
+          <w:rFonts w:asciiTheme="majorBidi" w:hAnsiTheme="majorBidi" w:cstheme="majorBidi"/>
+        </w:rPr>
+        <w:t xml:space="preserve">20201803 </w:t>
+      </w:r>
+      <w:r>
+        <w:t>)</w:t>
+      </w:r>
+    </w:p>
+    <w:p>
+      <w:pPr>
+        <w:spacing w:line="240" w:lineRule="auto"/>
+        <w:jc w:val="center"/>
+      </w:pPr>
+      <w:r>
+        <w:rPr>
+          <w:rFonts w:asciiTheme="majorBidi" w:hAnsiTheme="majorBidi" w:cstheme="majorBidi"/>
+        </w:rPr>
+        <w:t>Ahmed Waleed Abdullah Ahmed</w:t>
+      </w:r>
+      <w:r>
+        <w:t xml:space="preserve"> ( </w:t>
+      </w:r>
+      <w:r>
+        <w:rPr>
+          <w:rFonts w:asciiTheme="majorBidi" w:hAnsiTheme="majorBidi" w:cstheme="majorBidi"/>
+        </w:rPr>
+        <w:t>20201815</w:t>
+      </w:r>
+      <w:r>
+        <w:t xml:space="preserve"> )</w:t>
+      </w:r>
+    </w:p>
+    <w:p>
+      <w:pPr>
+        <w:spacing w:line="240" w:lineRule="auto"/>
+        <w:jc w:val="center"/>
+      </w:pPr>
       <w:proofErr w:type="spellStart"/>
       <w:r>
         <w:rPr>
           <w:rFonts w:asciiTheme="majorBidi" w:hAnsiTheme="majorBidi" w:cstheme="majorBidi"/>
         </w:rPr>
-        <w:t>Assem</w:t>
+        <w:t>Eslam</w:t>
       </w:r>
       <w:proofErr w:type="spellEnd"/>
       <w:r>
         <w:rPr>
           <w:rFonts w:asciiTheme="majorBidi" w:hAnsiTheme="majorBidi" w:cstheme="majorBidi"/>
         </w:rPr>
-        <w:t xml:space="preserve"> Mohamed </w:t>
-      </w:r>
-      <w:proofErr w:type="spellStart"/>
+        <w:t xml:space="preserve"> Sabry Hassan</w:t>
+      </w:r>
+      <w:r>
+        <w:t xml:space="preserve"> ( </w:t>
+      </w:r>
       <w:r>
         <w:rPr>
           <w:rFonts w:asciiTheme="majorBidi" w:hAnsiTheme="majorBidi" w:cstheme="majorBidi"/>
         </w:rPr>
-        <w:t>AhmedSamy</w:t>
-      </w:r>
-      <w:proofErr w:type="spellEnd"/>
-      <w:r>
-        <w:rPr>
-          <w:rFonts w:asciiTheme="majorBidi" w:hAnsiTheme="majorBidi" w:cstheme="majorBidi"/>
-        </w:rPr>
-        <w:t xml:space="preserve"> Mohamed</w:t>
-      </w:r>
-      <w:r>
-        <w:t xml:space="preserve"> </w:t>
-      </w:r>
-      <w:proofErr w:type="gramStart"/>
-      <w:r>
-        <w:t xml:space="preserve">( </w:t>
-      </w:r>
-      <w:r>
-        <w:rPr>
-          <w:rFonts w:asciiTheme="majorBidi" w:hAnsiTheme="majorBidi" w:cstheme="majorBidi"/>
-        </w:rPr>
-        <w:t>20201836</w:t>
-      </w:r>
-      <w:proofErr w:type="gramEnd"/>
-      <w:r>
-        <w:t xml:space="preserve"> ) ]</w:t>
-      </w:r>
-    </w:p>
-    <w:p>
-      <w:pPr>
-        <w:spacing w:line="240" w:lineRule="auto"/>
-        <w:jc w:val="center"/>
-      </w:pPr>
-      <w:r>
-        <w:t xml:space="preserve">[ </w:t>
-      </w:r>
-      <w:r>
-        <w:rPr>
-          <w:rFonts w:asciiTheme="majorBidi" w:hAnsiTheme="majorBidi" w:cstheme="majorBidi"/>
-        </w:rPr>
-        <w:t>Pola Osama Aziz</w:t>
-      </w:r>
-      <w:r>
-        <w:t xml:space="preserve"> </w:t>
-      </w:r>
-      <w:proofErr w:type="gramStart"/>
-      <w:r>
-        <w:t xml:space="preserve">( </w:t>
-      </w:r>
-      <w:r>
-        <w:rPr>
-          <w:rFonts w:asciiTheme="majorBidi" w:hAnsiTheme="majorBidi" w:cstheme="majorBidi"/>
-        </w:rPr>
-        <w:t>20201823</w:t>
-      </w:r>
-      <w:proofErr w:type="gramEnd"/>
-      <w:r>
-        <w:t xml:space="preserve"> ) ]</w:t>
-      </w:r>
-    </w:p>
-    <w:p>
-      <w:pPr>
-        <w:spacing w:line="240" w:lineRule="auto"/>
-        <w:jc w:val="center"/>
-      </w:pPr>
-      <w:r>
-        <w:t xml:space="preserve">[ </w:t>
-      </w:r>
-      <w:r>
-        <w:rPr>
-          <w:rFonts w:asciiTheme="majorBidi" w:hAnsiTheme="majorBidi" w:cstheme="majorBidi"/>
-        </w:rPr>
-        <w:t>Ahmed Salah Mohammed</w:t>
-      </w:r>
-      <w:r>
-        <w:t xml:space="preserve"> </w:t>
-      </w:r>
-      <w:proofErr w:type="gramStart"/>
-      <w:r>
-        <w:t xml:space="preserve">( </w:t>
-      </w:r>
-      <w:r>
-        <w:rPr>
-          <w:rFonts w:asciiTheme="majorBidi" w:hAnsiTheme="majorBidi" w:cstheme="majorBidi"/>
-        </w:rPr>
-        <w:t>20201803</w:t>
-      </w:r>
-      <w:proofErr w:type="gramEnd"/>
-      <w:r>
-        <w:rPr>
-          <w:rFonts w:asciiTheme="majorBidi" w:hAnsiTheme="majorBidi" w:cstheme="majorBidi"/>
-        </w:rPr>
-        <w:t xml:space="preserve"> </w:t>
-      </w:r>
-      <w:r>
-        <w:t>) ]</w:t>
-      </w:r>
-    </w:p>
-    <w:p>
-      <w:pPr>
-        <w:spacing w:line="240" w:lineRule="auto"/>
-        <w:jc w:val="center"/>
-      </w:pPr>
-      <w:r>
-        <w:t xml:space="preserve">[ </w:t>
-      </w:r>
-      <w:r>
-        <w:rPr>
-          <w:rFonts w:asciiTheme="majorBidi" w:hAnsiTheme="majorBidi" w:cstheme="majorBidi"/>
-        </w:rPr>
-        <w:t>Ahmed Waleed Abdullah Ahmed</w:t>
-      </w:r>
-      <w:r>
-        <w:t xml:space="preserve"> </w:t>
-      </w:r>
-      <w:proofErr w:type="gramStart"/>
-      <w:r>
-        <w:t xml:space="preserve">( </w:t>
-      </w:r>
-      <w:r>
-        <w:rPr>
-          <w:rFonts w:asciiTheme="majorBidi" w:hAnsiTheme="majorBidi" w:cstheme="majorBidi"/>
-        </w:rPr>
-        <w:t>20201815</w:t>
-      </w:r>
-      <w:proofErr w:type="gramEnd"/>
-      <w:r>
-        <w:t xml:space="preserve"> ) ]</w:t>
-      </w:r>
-    </w:p>
-    <w:p>
-      <w:pPr>
-        <w:spacing w:line="240" w:lineRule="auto"/>
-        <w:jc w:val="center"/>
-      </w:pPr>
-      <w:r>
-        <w:t xml:space="preserve">[ </w:t>
-      </w:r>
-      <w:proofErr w:type="spellStart"/>
-      <w:r>
-        <w:rPr>
-          <w:rFonts w:asciiTheme="majorBidi" w:hAnsiTheme="majorBidi" w:cstheme="majorBidi"/>
-        </w:rPr>
-        <w:t>Eslam</w:t>
-      </w:r>
-      <w:proofErr w:type="spellEnd"/>
-      <w:r>
-        <w:rPr>
-          <w:rFonts w:asciiTheme="majorBidi" w:hAnsiTheme="majorBidi" w:cstheme="majorBidi"/>
-        </w:rPr>
-        <w:t xml:space="preserve"> Sabry Hassan</w:t>
-      </w:r>
-      <w:r>
-        <w:t xml:space="preserve"> </w:t>
-      </w:r>
-      <w:proofErr w:type="gramStart"/>
-      <w:r>
-        <w:t xml:space="preserve">( </w:t>
-      </w:r>
-      <w:r>
-        <w:rPr>
-          <w:rFonts w:asciiTheme="majorBidi" w:hAnsiTheme="majorBidi" w:cstheme="majorBidi"/>
-        </w:rPr>
-        <w:t>20201849</w:t>
-      </w:r>
-      <w:proofErr w:type="gramEnd"/>
-      <w:r>
-        <w:rPr>
-          <w:rFonts w:asciiTheme="majorBidi" w:hAnsiTheme="majorBidi" w:cstheme="majorBidi"/>
-        </w:rPr>
-        <w:t xml:space="preserve"> </w:t>
-      </w:r>
-      <w:r>
-        <w:t>) ]</w:t>
+        <w:t xml:space="preserve">20201849 </w:t>
+      </w:r>
+      <w:r>
+        <w:t>)</w:t>
       </w:r>
     </w:p>
     <w:p>
@@ -753,20 +690,23 @@
           <w:sz w:val="32"/>
           <w:szCs w:val="32"/>
         </w:rPr>
-        <w:t xml:space="preserve">. Prof. Mohamed </w:t>
-      </w:r>
-      <w:proofErr w:type="gramStart"/>
-      <w:r>
-        <w:rPr>
-          <w:rFonts w:asciiTheme="minorHAnsi" w:hAnsiTheme="minorHAnsi" w:cstheme="minorHAnsi"/>
+        <w:t>. Prof. Mohamed Marie</w:t>
+      </w:r>
+      <w:r>
+        <w:rPr>
+          <w:rFonts w:asciiTheme="minorHAnsi" w:eastAsia="Calibri" w:hAnsiTheme="minorHAnsi" w:cstheme="minorHAnsi"/>
           <w:b/>
           <w:bCs/>
           <w:sz w:val="32"/>
           <w:szCs w:val="32"/>
         </w:rPr>
-        <w:t>Marie</w:t>
-      </w:r>
-      <w:r>
+        <w:t xml:space="preserve"> ]</w:t>
+      </w:r>
+    </w:p>
+    <w:p>
+      <w:pPr>
+        <w:spacing w:line="240" w:lineRule="auto"/>
+        <w:jc w:val="center"/>
         <w:rPr>
           <w:rFonts w:asciiTheme="minorHAnsi" w:eastAsia="Calibri" w:hAnsiTheme="minorHAnsi" w:cstheme="minorHAnsi"/>
           <w:b/>
@@ -774,14 +714,8 @@
           <w:sz w:val="32"/>
           <w:szCs w:val="32"/>
         </w:rPr>
-        <w:t xml:space="preserve"> ]</w:t>
-      </w:r>
-      <w:proofErr w:type="gramEnd"/>
-    </w:p>
-    <w:p>
-      <w:pPr>
-        <w:spacing w:line="240" w:lineRule="auto"/>
-        <w:jc w:val="center"/>
+      </w:pPr>
+      <w:r>
         <w:rPr>
           <w:rFonts w:asciiTheme="minorHAnsi" w:eastAsia="Calibri" w:hAnsiTheme="minorHAnsi" w:cstheme="minorHAnsi"/>
           <w:b/>
@@ -789,16 +723,17 @@
           <w:sz w:val="32"/>
           <w:szCs w:val="32"/>
         </w:rPr>
-      </w:pPr>
-      <w:r>
-        <w:rPr>
-          <w:rFonts w:asciiTheme="minorHAnsi" w:eastAsia="Calibri" w:hAnsiTheme="minorHAnsi" w:cstheme="minorHAnsi"/>
+        <w:t xml:space="preserve">[ </w:t>
+      </w:r>
+      <w:r>
+        <w:rPr>
+          <w:rFonts w:asciiTheme="minorHAnsi" w:hAnsiTheme="minorHAnsi" w:cstheme="minorHAnsi"/>
           <w:b/>
           <w:bCs/>
           <w:sz w:val="32"/>
           <w:szCs w:val="32"/>
         </w:rPr>
-        <w:t xml:space="preserve">[ </w:t>
+        <w:t>Dr</w:t>
       </w:r>
       <w:r>
         <w:rPr>
@@ -808,7 +743,7 @@
           <w:sz w:val="32"/>
           <w:szCs w:val="32"/>
         </w:rPr>
-        <w:t>Dr</w:t>
+        <w:t xml:space="preserve">. </w:t>
       </w:r>
       <w:r>
         <w:rPr>
@@ -818,40 +753,18 @@
           <w:sz w:val="32"/>
           <w:szCs w:val="32"/>
         </w:rPr>
-        <w:t xml:space="preserve">. </w:t>
-      </w:r>
-      <w:r>
-        <w:rPr>
-          <w:rFonts w:asciiTheme="minorHAnsi" w:hAnsiTheme="minorHAnsi" w:cstheme="minorHAnsi"/>
+        <w:t>Ahmed El Sayed</w:t>
+      </w:r>
+      <w:r>
+        <w:rPr>
+          <w:rFonts w:asciiTheme="minorHAnsi" w:eastAsia="Calibri" w:hAnsiTheme="minorHAnsi" w:cstheme="minorHAnsi"/>
           <w:b/>
           <w:bCs/>
           <w:sz w:val="32"/>
           <w:szCs w:val="32"/>
         </w:rPr>
-        <w:t xml:space="preserve">Ahmed El </w:t>
-      </w:r>
-      <w:proofErr w:type="gramStart"/>
-      <w:r>
-        <w:rPr>
-          <w:rFonts w:asciiTheme="minorHAnsi" w:hAnsiTheme="minorHAnsi" w:cstheme="minorHAnsi"/>
-          <w:b/>
-          <w:bCs/>
-          <w:sz w:val="32"/>
-          <w:szCs w:val="32"/>
-        </w:rPr>
-        <w:t>Sayed</w:t>
-      </w:r>
-      <w:r>
-        <w:rPr>
-          <w:rFonts w:asciiTheme="minorHAnsi" w:eastAsia="Calibri" w:hAnsiTheme="minorHAnsi" w:cstheme="minorHAnsi"/>
-          <w:b/>
-          <w:bCs/>
-          <w:sz w:val="32"/>
-          <w:szCs w:val="32"/>
-        </w:rPr>
         <w:t xml:space="preserve"> ]</w:t>
       </w:r>
-      <w:proofErr w:type="gramEnd"/>
     </w:p>
     <w:p>
       <w:pPr>

</xml_diff>